<commit_message>
added names to file
</commit_message>
<xml_diff>
--- a/Phase 1.docx
+++ b/Phase 1.docx
@@ -86,15 +86,17 @@
         <w:spacing w:line="257" w:lineRule="auto"/>
         <w:rPr>
           <w:rFonts w:ascii="Times New Roman" w:hAnsi="Times New Roman" w:eastAsia="Times New Roman" w:cs="Times New Roman"/>
-          <w:color w:val="000000" w:themeColor="text1"/>
-          <w:sz w:val="28"/>
-          <w:szCs w:val="28"/>
-        </w:rPr>
-      </w:pPr>
-      <w:r>
-        <w:rPr>
-          <w:rFonts w:ascii="Times New Roman" w:hAnsi="Times New Roman" w:eastAsia="Times New Roman" w:cs="Times New Roman"/>
-          <w:color w:val="000000" w:themeColor="text1"/>
+          <w:b w:val="1"/>
+          <w:bCs w:val="1"/>
+          <w:color w:val="000000" w:themeColor="text1"/>
+          <w:sz w:val="28"/>
+          <w:szCs w:val="28"/>
+        </w:rPr>
+      </w:pPr>
+      <w:r>
+        <w:rPr>
+          <w:rFonts w:ascii="Times New Roman" w:hAnsi="Times New Roman" w:eastAsia="Times New Roman" w:cs="Times New Roman"/>
+          <w:color w:val="000000" w:themeColor="text1" w:themeTint="FF" w:themeShade="FF"/>
           <w:sz w:val="24"/>
           <w:szCs w:val="24"/>
         </w:rPr>
@@ -103,13 +105,101 @@
       <w:r>
         <w:rPr>
           <w:rFonts w:ascii="Times New Roman" w:hAnsi="Times New Roman" w:eastAsia="Times New Roman" w:cs="Times New Roman"/>
-          <w:b/>
-          <w:bCs/>
-          <w:color w:val="000000" w:themeColor="text1"/>
-          <w:sz w:val="28"/>
-          <w:szCs w:val="28"/>
+          <w:color w:val="000000" w:themeColor="text1" w:themeTint="FF" w:themeShade="FF"/>
+          <w:sz w:val="24"/>
+          <w:szCs w:val="24"/>
         </w:rPr>
         <w:t xml:space="preserve"> </w:t>
+      </w:r>
+      <w:r>
+        <w:tab/>
+      </w:r>
+      <w:r>
+        <w:tab/>
+      </w:r>
+      <w:r>
+        <w:tab/>
+      </w:r>
+      <w:r>
+        <w:tab/>
+      </w:r>
+      <w:r>
+        <w:tab/>
+      </w:r>
+      <w:r>
+        <w:tab/>
+      </w:r>
+      <w:r>
+        <w:tab/>
+      </w:r>
+      <w:r>
+        <w:tab/>
+      </w:r>
+      <w:r>
+        <w:rPr>
+          <w:rFonts w:ascii="Times New Roman" w:hAnsi="Times New Roman" w:eastAsia="Times New Roman" w:cs="Times New Roman"/>
+          <w:color w:val="000000" w:themeColor="text1" w:themeTint="FF" w:themeShade="FF"/>
+          <w:sz w:val="24"/>
+          <w:szCs w:val="24"/>
+        </w:rPr>
+        <w:t>Edwin Borrero</w:t>
+      </w:r>
+    </w:p>
+    <w:p>
+      <w:pPr>
+        <w:pStyle w:val="Normal"/>
+        <w:spacing w:line="257" w:lineRule="auto"/>
+        <w:rPr>
+          <w:rFonts w:ascii="Times New Roman" w:hAnsi="Times New Roman" w:eastAsia="Times New Roman" w:cs="Times New Roman"/>
+          <w:color w:val="000000" w:themeColor="text1" w:themeTint="FF" w:themeShade="FF"/>
+          <w:sz w:val="24"/>
+          <w:szCs w:val="24"/>
+        </w:rPr>
+      </w:pPr>
+      <w:r>
+        <w:rPr>
+          <w:rFonts w:ascii="Times New Roman" w:hAnsi="Times New Roman" w:eastAsia="Times New Roman" w:cs="Times New Roman"/>
+          <w:color w:val="000000" w:themeColor="text1" w:themeTint="FF" w:themeShade="FF"/>
+          <w:sz w:val="24"/>
+          <w:szCs w:val="24"/>
+        </w:rPr>
+        <w:t xml:space="preserve">Alberto Perez </w:t>
+      </w:r>
+      <w:r>
+        <w:tab/>
+      </w:r>
+      <w:r>
+        <w:tab/>
+      </w:r>
+      <w:r>
+        <w:tab/>
+      </w:r>
+      <w:r>
+        <w:tab/>
+      </w:r>
+      <w:r>
+        <w:tab/>
+      </w:r>
+      <w:r>
+        <w:tab/>
+      </w:r>
+      <w:r>
+        <w:tab/>
+      </w:r>
+      <w:r>
+        <w:tab/>
+      </w:r>
+      <w:r>
+        <w:tab/>
+      </w:r>
+      <w:r>
+        <w:rPr>
+          <w:rFonts w:ascii="Times New Roman" w:hAnsi="Times New Roman" w:eastAsia="Times New Roman" w:cs="Times New Roman"/>
+          <w:color w:val="000000" w:themeColor="text1" w:themeTint="FF" w:themeShade="FF"/>
+          <w:sz w:val="24"/>
+          <w:szCs w:val="24"/>
+        </w:rPr>
+        <w:t>Gabriel Rosa</w:t>
       </w:r>
     </w:p>
     <w:p>
@@ -639,10 +729,10 @@
       </w:r>
       <w:r>
         <w:drawing>
-          <wp:inline wp14:editId="16C35F6D" wp14:anchorId="4C133906">
+          <wp:inline wp14:editId="0A6A5FBC" wp14:anchorId="4C133906">
             <wp:extent cx="1533525" cy="7029450"/>
             <wp:effectExtent l="0" t="0" r="0" b="0"/>
-            <wp:docPr id="1369278088" name="" title=""/>
+            <wp:docPr id="1985378809" name="" title=""/>
             <wp:cNvGraphicFramePr>
               <a:graphicFrameLocks noChangeAspect="1"/>
             </wp:cNvGraphicFramePr>
@@ -654,7 +744,7 @@
                     <pic:cNvPicPr/>
                   </pic:nvPicPr>
                   <pic:blipFill>
-                    <a:blip r:embed="R40d1fc77a7614d13">
+                    <a:blip r:embed="R24907e4122334d7f">
                       <a:extLst xmlns:a="http://schemas.openxmlformats.org/drawingml/2006/main">
                         <a:ext xmlns:a="http://schemas.openxmlformats.org/drawingml/2006/main" uri="{28A0092B-C50C-407E-A947-70E740481C1C}">
                           <a14:useLocalDpi xmlns:a14="http://schemas.microsoft.com/office/drawing/2010/main" val="0"/>

</xml_diff>